<commit_message>
updates to class work for Excell
</commit_message>
<xml_diff>
--- a/Section02/activities/Excel Examples and Activities.docx
+++ b/Section02/activities/Excel Examples and Activities.docx
@@ -42,6 +42,7 @@
     </w:p>
     <w:p>
       <w:pPr>
+        <w:jc w:val="left"/>
         <w:rPr>
           <w:rFonts w:asciiTheme="minorHAnsi" w:hAnsiTheme="minorHAnsi" w:cstheme="minorHAnsi"/>
           <w:b/>
@@ -53,11 +54,6 @@
     </w:p>
     <w:p>
       <w:pPr>
-        <w:pStyle w:val="ListParagraph"/>
-        <w:numPr>
-          <w:ilvl w:val="0"/>
-          <w:numId w:val="1"/>
-        </w:numPr>
         <w:jc w:val="left"/>
         <w:rPr>
           <w:rFonts w:asciiTheme="minorHAnsi" w:hAnsiTheme="minorHAnsi" w:cstheme="minorHAnsi"/>
@@ -92,7 +88,6 @@
         </w:rPr>
         <w:t>‘</w:t>
       </w:r>
-      <w:proofErr w:type="spellStart"/>
       <w:r>
         <w:rPr>
           <w:rFonts w:asciiTheme="minorHAnsi" w:hAnsiTheme="minorHAnsi" w:cstheme="minorHAnsi"/>
@@ -114,7 +109,6 @@
         </w:rPr>
         <w:t>Activities</w:t>
       </w:r>
-      <w:proofErr w:type="spellEnd"/>
       <w:r>
         <w:rPr>
           <w:rFonts w:asciiTheme="minorHAnsi" w:hAnsiTheme="minorHAnsi" w:cstheme="minorHAnsi"/>
@@ -225,7 +219,10 @@
         <w:jc w:val="left"/>
       </w:pPr>
       <w:r>
-        <w:t>Add ‘hours worked’ in d2</w:t>
+        <w:t>Add ‘hours worked’ in d</w:t>
+      </w:r>
+      <w:r>
+        <w:t>3</w:t>
       </w:r>
     </w:p>
     <w:p>
@@ -238,7 +235,10 @@
         <w:jc w:val="left"/>
       </w:pPr>
       <w:r>
-        <w:t>Add ‘pay’ in e2</w:t>
+        <w:t>Add ‘pay’ in e</w:t>
+      </w:r>
+      <w:r>
+        <w:t>3</w:t>
       </w:r>
     </w:p>
     <w:p>
@@ -251,7 +251,10 @@
         <w:jc w:val="left"/>
       </w:pPr>
       <w:r>
-        <w:t>Add today’s date in d3</w:t>
+        <w:t>Add today’s date in d</w:t>
+      </w:r>
+      <w:r>
+        <w:t>1</w:t>
       </w:r>
     </w:p>
     <w:p>
@@ -264,20 +267,20 @@
         <w:jc w:val="left"/>
       </w:pPr>
       <w:r>
-        <w:t>Add the following names in cells A4 – A14: Walker, Bell, Rogers, Hill, Abbott, Young, Hail, Miller, Little, Munson, Taylor</w:t>
-      </w:r>
-    </w:p>
-    <w:p>
-      <w:pPr>
-        <w:pStyle w:val="ListParagraph"/>
-        <w:numPr>
-          <w:ilvl w:val="0"/>
+        <w:t xml:space="preserve">Add the following names in cells A4 – A14: </w:t>
+      </w:r>
+    </w:p>
+    <w:p>
+      <w:pPr>
+        <w:pStyle w:val="ListParagraph"/>
+        <w:numPr>
+          <w:ilvl w:val="1"/>
           <w:numId w:val="4"/>
         </w:numPr>
         <w:jc w:val="left"/>
       </w:pPr>
       <w:r>
-        <w:t>Add the following names in cells b4 – b14: Lindsay, Gary, Phillip, Bill, Bryan, Tammy, Aaron, Christina, Matthew, Cary, Milton</w:t>
+        <w:t>Walker, Bell, Rogers, Hill, Abbott, Young, Hail, Miller, Little, Munson, Taylor</w:t>
       </w:r>
     </w:p>
     <w:p>
@@ -290,20 +293,20 @@
         <w:jc w:val="left"/>
       </w:pPr>
       <w:r>
-        <w:t>Add the following numbers in cells c4-c14: 10, 15, 3.5, 20.1, 5.75, 12, 6.55, 30, 75, 40, 25</w:t>
-      </w:r>
-    </w:p>
-    <w:p>
-      <w:pPr>
-        <w:pStyle w:val="ListParagraph"/>
-        <w:numPr>
-          <w:ilvl w:val="0"/>
+        <w:t xml:space="preserve">Add the following names in cells b4 – b14: </w:t>
+      </w:r>
+    </w:p>
+    <w:p>
+      <w:pPr>
+        <w:pStyle w:val="ListParagraph"/>
+        <w:numPr>
+          <w:ilvl w:val="1"/>
           <w:numId w:val="4"/>
         </w:numPr>
         <w:jc w:val="left"/>
       </w:pPr>
       <w:r>
-        <w:t>Add the following numbers in cells d4 – d14: 40, 35, 30, 50, 55, 45, 25, 29, 32, 44, 22</w:t>
+        <w:t>Lindsay, Gary, Phillip, Bill, Bryan, Tammy, Aaron, Christina, Matthew, Cary, Milton</w:t>
       </w:r>
     </w:p>
     <w:p>
@@ -316,6 +319,58 @@
         <w:jc w:val="left"/>
       </w:pPr>
       <w:r>
+        <w:t xml:space="preserve">Add the following numbers in cells c4-c14: </w:t>
+      </w:r>
+    </w:p>
+    <w:p>
+      <w:pPr>
+        <w:pStyle w:val="ListParagraph"/>
+        <w:numPr>
+          <w:ilvl w:val="1"/>
+          <w:numId w:val="4"/>
+        </w:numPr>
+        <w:jc w:val="left"/>
+      </w:pPr>
+      <w:r>
+        <w:t>10, 15, 3.5, 20.1, 5.75, 12, 6.55, 30, 75, 40, 25</w:t>
+      </w:r>
+    </w:p>
+    <w:p>
+      <w:pPr>
+        <w:pStyle w:val="ListParagraph"/>
+        <w:numPr>
+          <w:ilvl w:val="0"/>
+          <w:numId w:val="4"/>
+        </w:numPr>
+        <w:jc w:val="left"/>
+      </w:pPr>
+      <w:r>
+        <w:t xml:space="preserve">Add the following numbers in cells d4 – d14: </w:t>
+      </w:r>
+    </w:p>
+    <w:p>
+      <w:pPr>
+        <w:pStyle w:val="ListParagraph"/>
+        <w:numPr>
+          <w:ilvl w:val="1"/>
+          <w:numId w:val="4"/>
+        </w:numPr>
+        <w:jc w:val="left"/>
+      </w:pPr>
+      <w:r>
+        <w:t>40, 35, 30, 50, 55, 45, 25, 29, 32, 44, 22</w:t>
+      </w:r>
+    </w:p>
+    <w:p>
+      <w:pPr>
+        <w:pStyle w:val="ListParagraph"/>
+        <w:numPr>
+          <w:ilvl w:val="0"/>
+          <w:numId w:val="4"/>
+        </w:numPr>
+        <w:jc w:val="left"/>
+      </w:pPr>
+      <w:r>
         <w:t>Put ‘MAX’ in A16</w:t>
       </w:r>
     </w:p>
@@ -420,7 +475,28 @@
           <w:rFonts w:asciiTheme="minorHAnsi" w:hAnsiTheme="minorHAnsi" w:cstheme="minorHAnsi"/>
           <w:szCs w:val="24"/>
         </w:rPr>
-        <w:t>Add cells to get pay</w:t>
+        <w:t xml:space="preserve">Add cells to get </w:t>
+      </w:r>
+      <w:r>
+        <w:rPr>
+          <w:rFonts w:asciiTheme="minorHAnsi" w:hAnsiTheme="minorHAnsi" w:cstheme="minorHAnsi"/>
+          <w:szCs w:val="24"/>
+        </w:rPr>
+        <w:t xml:space="preserve">the </w:t>
+      </w:r>
+      <w:r>
+        <w:rPr>
+          <w:rFonts w:asciiTheme="minorHAnsi" w:hAnsiTheme="minorHAnsi" w:cstheme="minorHAnsi"/>
+          <w:szCs w:val="24"/>
+        </w:rPr>
+        <w:t>pay</w:t>
+      </w:r>
+      <w:r>
+        <w:rPr>
+          <w:rFonts w:asciiTheme="minorHAnsi" w:hAnsiTheme="minorHAnsi" w:cstheme="minorHAnsi"/>
+          <w:szCs w:val="24"/>
+        </w:rPr>
+        <w:t xml:space="preserve"> calculated</w:t>
       </w:r>
     </w:p>
     <w:p>
@@ -540,7 +616,21 @@
           <w:rFonts w:asciiTheme="minorHAnsi" w:hAnsiTheme="minorHAnsi" w:cstheme="minorHAnsi"/>
           <w:szCs w:val="24"/>
         </w:rPr>
-        <w:t>INSERT Column to right of Pay and label it “Overtime Hours”</w:t>
+        <w:t>INSERT Column to right of Pay</w:t>
+      </w:r>
+      <w:r>
+        <w:rPr>
+          <w:rFonts w:asciiTheme="minorHAnsi" w:hAnsiTheme="minorHAnsi" w:cstheme="minorHAnsi"/>
+          <w:szCs w:val="24"/>
+        </w:rPr>
+        <w:t xml:space="preserve"> (f4)</w:t>
+      </w:r>
+      <w:r>
+        <w:rPr>
+          <w:rFonts w:asciiTheme="minorHAnsi" w:hAnsiTheme="minorHAnsi" w:cstheme="minorHAnsi"/>
+          <w:szCs w:val="24"/>
+        </w:rPr>
+        <w:t xml:space="preserve"> and label it “Overtime Hours”</w:t>
       </w:r>
     </w:p>
     <w:p>
@@ -580,13 +670,47 @@
           <w:rFonts w:asciiTheme="minorHAnsi" w:hAnsiTheme="minorHAnsi" w:cstheme="minorHAnsi"/>
           <w:szCs w:val="24"/>
         </w:rPr>
-        <w:t>IF STATEMENT for e4</w:t>
-      </w:r>
-    </w:p>
-    <w:p>
-      <w:pPr>
-        <w:numPr>
-          <w:ilvl w:val="1"/>
+        <w:t xml:space="preserve">IF STATEMENT for </w:t>
+      </w:r>
+      <w:r>
+        <w:rPr>
+          <w:rFonts w:asciiTheme="minorHAnsi" w:hAnsiTheme="minorHAnsi" w:cstheme="minorHAnsi"/>
+          <w:szCs w:val="24"/>
+        </w:rPr>
+        <w:t>f</w:t>
+      </w:r>
+      <w:r>
+        <w:rPr>
+          <w:rFonts w:asciiTheme="minorHAnsi" w:hAnsiTheme="minorHAnsi" w:cstheme="minorHAnsi"/>
+          <w:szCs w:val="24"/>
+        </w:rPr>
+        <w:t>4</w:t>
+      </w:r>
+    </w:p>
+    <w:p>
+      <w:pPr>
+        <w:numPr>
+          <w:ilvl w:val="0"/>
+          <w:numId w:val="11"/>
+        </w:numPr>
+        <w:jc w:val="left"/>
+        <w:rPr>
+          <w:rFonts w:asciiTheme="minorHAnsi" w:hAnsiTheme="minorHAnsi" w:cstheme="minorHAnsi"/>
+          <w:szCs w:val="24"/>
+        </w:rPr>
+      </w:pPr>
+      <w:r>
+        <w:rPr>
+          <w:rFonts w:asciiTheme="minorHAnsi" w:hAnsiTheme="minorHAnsi" w:cstheme="minorHAnsi"/>
+          <w:szCs w:val="24"/>
+        </w:rPr>
+        <w:t>=if(d4&gt;40,d4-40,0)</w:t>
+      </w:r>
+    </w:p>
+    <w:p>
+      <w:pPr>
+        <w:numPr>
+          <w:ilvl w:val="0"/>
           <w:numId w:val="5"/>
         </w:numPr>
         <w:jc w:val="left"/>
@@ -600,23 +724,14 @@
           <w:rFonts w:asciiTheme="minorHAnsi" w:hAnsiTheme="minorHAnsi" w:cstheme="minorHAnsi"/>
           <w:szCs w:val="24"/>
         </w:rPr>
-        <w:t>=if(d4&gt;</w:t>
-      </w:r>
-      <w:proofErr w:type="gramStart"/>
-      <w:r>
-        <w:rPr>
-          <w:rFonts w:asciiTheme="minorHAnsi" w:hAnsiTheme="minorHAnsi" w:cstheme="minorHAnsi"/>
-          <w:szCs w:val="24"/>
-        </w:rPr>
-        <w:t>40,d</w:t>
-      </w:r>
-      <w:proofErr w:type="gramEnd"/>
-      <w:r>
-        <w:rPr>
-          <w:rFonts w:asciiTheme="minorHAnsi" w:hAnsiTheme="minorHAnsi" w:cstheme="minorHAnsi"/>
-          <w:szCs w:val="24"/>
-        </w:rPr>
-        <w:t>4-40,0)</w:t>
+        <w:t>Add ‘Overtime Bonus’ in G</w:t>
+      </w:r>
+      <w:r>
+        <w:rPr>
+          <w:rFonts w:asciiTheme="minorHAnsi" w:hAnsiTheme="minorHAnsi" w:cstheme="minorHAnsi"/>
+          <w:szCs w:val="24"/>
+        </w:rPr>
+        <w:t>3</w:t>
       </w:r>
     </w:p>
     <w:p>
@@ -636,7 +751,41 @@
           <w:rFonts w:asciiTheme="minorHAnsi" w:hAnsiTheme="minorHAnsi" w:cstheme="minorHAnsi"/>
           <w:szCs w:val="24"/>
         </w:rPr>
-        <w:t>Add ‘Overtime Bonus’ in G2</w:t>
+        <w:t xml:space="preserve">Calculate overtime </w:t>
+      </w:r>
+    </w:p>
+    <w:p>
+      <w:pPr>
+        <w:numPr>
+          <w:ilvl w:val="0"/>
+          <w:numId w:val="12"/>
+        </w:numPr>
+        <w:jc w:val="left"/>
+        <w:rPr>
+          <w:rFonts w:asciiTheme="minorHAnsi" w:hAnsiTheme="minorHAnsi" w:cstheme="minorHAnsi"/>
+          <w:szCs w:val="24"/>
+        </w:rPr>
+      </w:pPr>
+      <w:r>
+        <w:rPr>
+          <w:rFonts w:asciiTheme="minorHAnsi" w:hAnsiTheme="minorHAnsi" w:cstheme="minorHAnsi"/>
+          <w:szCs w:val="24"/>
+        </w:rPr>
+        <w:t>= .5*</w:t>
+      </w:r>
+      <w:r>
+        <w:rPr>
+          <w:rFonts w:asciiTheme="minorHAnsi" w:hAnsiTheme="minorHAnsi" w:cstheme="minorHAnsi"/>
+          <w:szCs w:val="24"/>
+        </w:rPr>
+        <w:t>f</w:t>
+      </w:r>
+      <w:r>
+        <w:rPr>
+          <w:rFonts w:asciiTheme="minorHAnsi" w:hAnsiTheme="minorHAnsi" w:cstheme="minorHAnsi"/>
+          <w:szCs w:val="24"/>
+        </w:rPr>
+        <w:t>4*c4</w:t>
       </w:r>
     </w:p>
     <w:p>
@@ -656,7 +805,14 @@
           <w:rFonts w:asciiTheme="minorHAnsi" w:hAnsiTheme="minorHAnsi" w:cstheme="minorHAnsi"/>
           <w:szCs w:val="24"/>
         </w:rPr>
-        <w:t>Calculate overtime = .5*e4*c4</w:t>
+        <w:t>Add ‘Total’ to H</w:t>
+      </w:r>
+      <w:r>
+        <w:rPr>
+          <w:rFonts w:asciiTheme="minorHAnsi" w:hAnsiTheme="minorHAnsi" w:cstheme="minorHAnsi"/>
+          <w:szCs w:val="24"/>
+        </w:rPr>
+        <w:t>3</w:t>
       </w:r>
     </w:p>
     <w:p>
@@ -676,26 +832,6 @@
           <w:rFonts w:asciiTheme="minorHAnsi" w:hAnsiTheme="minorHAnsi" w:cstheme="minorHAnsi"/>
           <w:szCs w:val="24"/>
         </w:rPr>
-        <w:t>Add ‘Total’ to H2</w:t>
-      </w:r>
-    </w:p>
-    <w:p>
-      <w:pPr>
-        <w:numPr>
-          <w:ilvl w:val="0"/>
-          <w:numId w:val="5"/>
-        </w:numPr>
-        <w:jc w:val="left"/>
-        <w:rPr>
-          <w:rFonts w:asciiTheme="minorHAnsi" w:hAnsiTheme="minorHAnsi" w:cstheme="minorHAnsi"/>
-          <w:szCs w:val="24"/>
-        </w:rPr>
-      </w:pPr>
-      <w:r>
-        <w:rPr>
-          <w:rFonts w:asciiTheme="minorHAnsi" w:hAnsiTheme="minorHAnsi" w:cstheme="minorHAnsi"/>
-          <w:szCs w:val="24"/>
-        </w:rPr>
         <w:t>Calculate TOTAL</w:t>
       </w:r>
     </w:p>
@@ -710,6 +846,22 @@
     </w:p>
     <w:p>
       <w:pPr>
+        <w:jc w:val="left"/>
+        <w:rPr>
+          <w:rFonts w:asciiTheme="minorHAnsi" w:hAnsiTheme="minorHAnsi" w:cstheme="minorHAnsi"/>
+          <w:szCs w:val="24"/>
+        </w:rPr>
+      </w:pPr>
+      <w:r>
+        <w:rPr>
+          <w:rFonts w:asciiTheme="minorHAnsi" w:hAnsiTheme="minorHAnsi" w:cstheme="minorHAnsi"/>
+          <w:szCs w:val="24"/>
+        </w:rPr>
+        <w:t xml:space="preserve">Additional practice to do </w:t>
+      </w:r>
+    </w:p>
+    <w:p>
+      <w:pPr>
         <w:numPr>
           <w:ilvl w:val="0"/>
           <w:numId w:val="6"/>
@@ -765,8 +917,16 @@
           <w:rFonts w:asciiTheme="minorHAnsi" w:hAnsiTheme="minorHAnsi" w:cstheme="minorHAnsi"/>
           <w:szCs w:val="24"/>
         </w:rPr>
+        <w:lastRenderedPageBreak/>
         <w:t>Enter in hours worked</w:t>
       </w:r>
+      <w:r>
+        <w:rPr>
+          <w:rFonts w:asciiTheme="minorHAnsi" w:hAnsiTheme="minorHAnsi" w:cstheme="minorHAnsi"/>
+          <w:szCs w:val="24"/>
+        </w:rPr>
+        <w:t xml:space="preserve"> into the new columns</w:t>
+      </w:r>
     </w:p>
     <w:p>
       <w:pPr>
@@ -787,6 +947,13 @@
         </w:rPr>
         <w:t>Enter in Overtime hours</w:t>
       </w:r>
+      <w:r>
+        <w:rPr>
+          <w:rFonts w:asciiTheme="minorHAnsi" w:hAnsiTheme="minorHAnsi" w:cstheme="minorHAnsi"/>
+          <w:szCs w:val="24"/>
+        </w:rPr>
+        <w:t xml:space="preserve"> into the new columns</w:t>
+      </w:r>
     </w:p>
     <w:p>
       <w:pPr>
@@ -845,9 +1012,15 @@
           <w:rFonts w:asciiTheme="minorHAnsi" w:hAnsiTheme="minorHAnsi" w:cstheme="minorHAnsi"/>
           <w:szCs w:val="24"/>
         </w:rPr>
-        <w:lastRenderedPageBreak/>
         <w:t>Color each section</w:t>
       </w:r>
+      <w:r>
+        <w:rPr>
+          <w:rFonts w:asciiTheme="minorHAnsi" w:hAnsiTheme="minorHAnsi" w:cstheme="minorHAnsi"/>
+          <w:szCs w:val="24"/>
+        </w:rPr>
+        <w:t xml:space="preserve"> a different color</w:t>
+      </w:r>
     </w:p>
     <w:p>
       <w:pPr>
@@ -886,7 +1059,21 @@
           <w:rFonts w:asciiTheme="minorHAnsi" w:hAnsiTheme="minorHAnsi" w:cstheme="minorHAnsi"/>
           <w:szCs w:val="24"/>
         </w:rPr>
-        <w:t>Jan Pay totals</w:t>
+        <w:t xml:space="preserve">Calculate a whole month’s worth of </w:t>
+      </w:r>
+      <w:r>
+        <w:rPr>
+          <w:rFonts w:asciiTheme="minorHAnsi" w:hAnsiTheme="minorHAnsi" w:cstheme="minorHAnsi"/>
+          <w:szCs w:val="24"/>
+        </w:rPr>
+        <w:t>Pay</w:t>
+      </w:r>
+      <w:r>
+        <w:rPr>
+          <w:rFonts w:asciiTheme="minorHAnsi" w:hAnsiTheme="minorHAnsi" w:cstheme="minorHAnsi"/>
+          <w:szCs w:val="24"/>
+        </w:rPr>
+        <w:t xml:space="preserve"> totals</w:t>
       </w:r>
     </w:p>
     <w:p>
@@ -926,8 +1113,17 @@
           <w:rFonts w:asciiTheme="minorHAnsi" w:hAnsiTheme="minorHAnsi" w:cstheme="minorHAnsi"/>
           <w:szCs w:val="24"/>
         </w:rPr>
-        <w:t>Talk about printing it out</w:t>
-      </w:r>
+        <w:t>How would you print it out</w:t>
+      </w:r>
+    </w:p>
+    <w:p>
+      <w:pPr>
+        <w:jc w:val="left"/>
+        <w:rPr>
+          <w:rFonts w:asciiTheme="minorHAnsi" w:hAnsiTheme="minorHAnsi" w:cstheme="minorHAnsi"/>
+          <w:szCs w:val="24"/>
+        </w:rPr>
+      </w:pPr>
     </w:p>
     <w:p>
       <w:pPr>
@@ -1005,13 +1201,20 @@
       <w:r>
         <w:t xml:space="preserve">Add </w:t>
       </w:r>
-      <w:proofErr w:type="gramStart"/>
-      <w:r>
-        <w:t>principle</w:t>
-      </w:r>
-      <w:proofErr w:type="gramEnd"/>
-      <w:r>
-        <w:t xml:space="preserve"> amount</w:t>
+      <w:r>
+        <w:t>P</w:t>
+      </w:r>
+      <w:r>
+        <w:t>rincipal</w:t>
+      </w:r>
+      <w:r>
+        <w:t xml:space="preserve"> </w:t>
+      </w:r>
+      <w:r>
+        <w:t>A</w:t>
+      </w:r>
+      <w:r>
+        <w:t>mount</w:t>
       </w:r>
     </w:p>
     <w:p>
@@ -1043,7 +1246,13 @@
         </w:rPr>
       </w:pPr>
       <w:r>
+        <w:t>Add “</w:t>
+      </w:r>
+      <w:r>
         <w:t>12 months</w:t>
+      </w:r>
+      <w:r>
+        <w:t>”</w:t>
       </w:r>
     </w:p>
     <w:p>
@@ -1059,7 +1268,13 @@
         </w:rPr>
       </w:pPr>
       <w:r>
-        <w:t>Interest = principle * rate</w:t>
+        <w:t>Interest</w:t>
+      </w:r>
+      <w:r>
+        <w:t xml:space="preserve"> Paid</w:t>
+      </w:r>
+      <w:r>
+        <w:t xml:space="preserve"> = principle * rate</w:t>
       </w:r>
     </w:p>
     <w:p>
@@ -1204,7 +1419,14 @@
           <w:rFonts w:asciiTheme="minorHAnsi" w:hAnsiTheme="minorHAnsi" w:cstheme="minorHAnsi"/>
           <w:szCs w:val="24"/>
         </w:rPr>
-        <w:t>Rename the worksheet: Roster</w:t>
+        <w:t>Add a worksheet:</w:t>
+      </w:r>
+      <w:r>
+        <w:rPr>
+          <w:rFonts w:asciiTheme="minorHAnsi" w:hAnsiTheme="minorHAnsi" w:cstheme="minorHAnsi"/>
+          <w:szCs w:val="24"/>
+        </w:rPr>
+        <w:t xml:space="preserve"> Roster</w:t>
       </w:r>
     </w:p>
     <w:p>
@@ -1225,28 +1447,7 @@
           <w:rFonts w:asciiTheme="minorHAnsi" w:hAnsiTheme="minorHAnsi" w:cstheme="minorHAnsi"/>
           <w:szCs w:val="24"/>
         </w:rPr>
-        <w:t>Add column titles: Student Name, Age, Grade, homeroom</w:t>
-      </w:r>
-    </w:p>
-    <w:p>
-      <w:pPr>
-        <w:pStyle w:val="ListParagraph"/>
-        <w:numPr>
-          <w:ilvl w:val="0"/>
-          <w:numId w:val="1"/>
-        </w:numPr>
-        <w:jc w:val="left"/>
-        <w:rPr>
-          <w:rFonts w:asciiTheme="minorHAnsi" w:hAnsiTheme="minorHAnsi" w:cstheme="minorHAnsi"/>
-          <w:szCs w:val="24"/>
-        </w:rPr>
-      </w:pPr>
-      <w:r>
-        <w:rPr>
-          <w:rFonts w:asciiTheme="minorHAnsi" w:hAnsiTheme="minorHAnsi" w:cstheme="minorHAnsi"/>
-          <w:szCs w:val="24"/>
-        </w:rPr>
-        <w:t>Add Student names:</w:t>
+        <w:t xml:space="preserve">Add column titles: </w:t>
       </w:r>
     </w:p>
     <w:p>
@@ -1267,7 +1468,28 @@
           <w:rFonts w:asciiTheme="minorHAnsi" w:hAnsiTheme="minorHAnsi" w:cstheme="minorHAnsi"/>
           <w:szCs w:val="24"/>
         </w:rPr>
-        <w:t>Sarah Ashworth</w:t>
+        <w:t>Student Name, Age, Grade, homeroom</w:t>
+      </w:r>
+    </w:p>
+    <w:p>
+      <w:pPr>
+        <w:pStyle w:val="ListParagraph"/>
+        <w:numPr>
+          <w:ilvl w:val="0"/>
+          <w:numId w:val="1"/>
+        </w:numPr>
+        <w:jc w:val="left"/>
+        <w:rPr>
+          <w:rFonts w:asciiTheme="minorHAnsi" w:hAnsiTheme="minorHAnsi" w:cstheme="minorHAnsi"/>
+          <w:szCs w:val="24"/>
+        </w:rPr>
+      </w:pPr>
+      <w:r>
+        <w:rPr>
+          <w:rFonts w:asciiTheme="minorHAnsi" w:hAnsiTheme="minorHAnsi" w:cstheme="minorHAnsi"/>
+          <w:szCs w:val="24"/>
+        </w:rPr>
+        <w:t>Add Student names:</w:t>
       </w:r>
     </w:p>
     <w:p>
@@ -1288,7 +1510,7 @@
           <w:rFonts w:asciiTheme="minorHAnsi" w:hAnsiTheme="minorHAnsi" w:cstheme="minorHAnsi"/>
           <w:szCs w:val="24"/>
         </w:rPr>
-        <w:t>Amanda Johnson</w:t>
+        <w:t>Sarah Ashworth</w:t>
       </w:r>
     </w:p>
     <w:p>
@@ -1309,7 +1531,7 @@
           <w:rFonts w:asciiTheme="minorHAnsi" w:hAnsiTheme="minorHAnsi" w:cstheme="minorHAnsi"/>
           <w:szCs w:val="24"/>
         </w:rPr>
-        <w:t>David Cline</w:t>
+        <w:t>Amanda Johnson</w:t>
       </w:r>
     </w:p>
     <w:p>
@@ -1330,7 +1552,7 @@
           <w:rFonts w:asciiTheme="minorHAnsi" w:hAnsiTheme="minorHAnsi" w:cstheme="minorHAnsi"/>
           <w:szCs w:val="24"/>
         </w:rPr>
-        <w:t>Matthew Roberts</w:t>
+        <w:t>David Cline</w:t>
       </w:r>
     </w:p>
     <w:p>
@@ -1351,7 +1573,7 @@
           <w:rFonts w:asciiTheme="minorHAnsi" w:hAnsiTheme="minorHAnsi" w:cstheme="minorHAnsi"/>
           <w:szCs w:val="24"/>
         </w:rPr>
-        <w:t>Sierra Chadwick</w:t>
+        <w:t>Matthew Roberts</w:t>
       </w:r>
     </w:p>
     <w:p>
@@ -1372,7 +1594,7 @@
           <w:rFonts w:asciiTheme="minorHAnsi" w:hAnsiTheme="minorHAnsi" w:cstheme="minorHAnsi"/>
           <w:szCs w:val="24"/>
         </w:rPr>
-        <w:t>Ronnie Dangerfield</w:t>
+        <w:t>Sierra Chadwick</w:t>
       </w:r>
     </w:p>
     <w:p>
@@ -1393,7 +1615,7 @@
           <w:rFonts w:asciiTheme="minorHAnsi" w:hAnsiTheme="minorHAnsi" w:cstheme="minorHAnsi"/>
           <w:szCs w:val="24"/>
         </w:rPr>
-        <w:t>Thomas Cruise</w:t>
+        <w:t>Ronnie Dangerfield</w:t>
       </w:r>
     </w:p>
     <w:p>
@@ -1414,17 +1636,8 @@
           <w:rFonts w:asciiTheme="minorHAnsi" w:hAnsiTheme="minorHAnsi" w:cstheme="minorHAnsi"/>
           <w:szCs w:val="24"/>
         </w:rPr>
-        <w:t xml:space="preserve">Bradley </w:t>
-      </w:r>
-      <w:proofErr w:type="spellStart"/>
-      <w:r>
-        <w:rPr>
-          <w:rFonts w:asciiTheme="minorHAnsi" w:hAnsiTheme="minorHAnsi" w:cstheme="minorHAnsi"/>
-          <w:szCs w:val="24"/>
-        </w:rPr>
-        <w:t>Swickerwrath</w:t>
-      </w:r>
-      <w:proofErr w:type="spellEnd"/>
+        <w:t>Thomas Cruise</w:t>
+      </w:r>
     </w:p>
     <w:p>
       <w:pPr>
@@ -1444,7 +1657,7 @@
           <w:rFonts w:asciiTheme="minorHAnsi" w:hAnsiTheme="minorHAnsi" w:cstheme="minorHAnsi"/>
           <w:szCs w:val="24"/>
         </w:rPr>
-        <w:t>Gracie Smith</w:t>
+        <w:t>Bradley Swickerwrath</w:t>
       </w:r>
     </w:p>
     <w:p>
@@ -1465,7 +1678,7 @@
           <w:rFonts w:asciiTheme="minorHAnsi" w:hAnsiTheme="minorHAnsi" w:cstheme="minorHAnsi"/>
           <w:szCs w:val="24"/>
         </w:rPr>
-        <w:t>John McDonald</w:t>
+        <w:t>Gracie Smith</w:t>
       </w:r>
     </w:p>
     <w:p>
@@ -1486,35 +1699,7 @@
           <w:rFonts w:asciiTheme="minorHAnsi" w:hAnsiTheme="minorHAnsi" w:cstheme="minorHAnsi"/>
           <w:szCs w:val="24"/>
         </w:rPr>
-        <w:t>Raymond James</w:t>
-      </w:r>
-      <w:r>
-        <w:rPr>
-          <w:rFonts w:asciiTheme="minorHAnsi" w:hAnsiTheme="minorHAnsi" w:cstheme="minorHAnsi"/>
-          <w:szCs w:val="24"/>
-        </w:rPr>
-        <w:t xml:space="preserve"> </w:t>
-      </w:r>
-    </w:p>
-    <w:p>
-      <w:pPr>
-        <w:pStyle w:val="ListParagraph"/>
-        <w:numPr>
-          <w:ilvl w:val="0"/>
-          <w:numId w:val="1"/>
-        </w:numPr>
-        <w:jc w:val="left"/>
-        <w:rPr>
-          <w:rFonts w:asciiTheme="minorHAnsi" w:hAnsiTheme="minorHAnsi" w:cstheme="minorHAnsi"/>
-          <w:szCs w:val="24"/>
-        </w:rPr>
-      </w:pPr>
-      <w:r>
-        <w:rPr>
-          <w:rFonts w:asciiTheme="minorHAnsi" w:hAnsiTheme="minorHAnsi" w:cstheme="minorHAnsi"/>
-          <w:szCs w:val="24"/>
-        </w:rPr>
-        <w:t>Add Ages:</w:t>
+        <w:t>John McDonald</w:t>
       </w:r>
     </w:p>
     <w:p>
@@ -1535,7 +1720,14 @@
           <w:rFonts w:asciiTheme="minorHAnsi" w:hAnsiTheme="minorHAnsi" w:cstheme="minorHAnsi"/>
           <w:szCs w:val="24"/>
         </w:rPr>
-        <w:t>12, 11, 13, 12, 14, 12, 11, 13, 13, 15, 11</w:t>
+        <w:t>Raymond James</w:t>
+      </w:r>
+      <w:r>
+        <w:rPr>
+          <w:rFonts w:asciiTheme="minorHAnsi" w:hAnsiTheme="minorHAnsi" w:cstheme="minorHAnsi"/>
+          <w:szCs w:val="24"/>
+        </w:rPr>
+        <w:t xml:space="preserve"> </w:t>
       </w:r>
     </w:p>
     <w:p>
@@ -1556,21 +1748,7 @@
           <w:rFonts w:asciiTheme="minorHAnsi" w:hAnsiTheme="minorHAnsi" w:cstheme="minorHAnsi"/>
           <w:szCs w:val="24"/>
         </w:rPr>
-        <w:t>Add Grade</w:t>
-      </w:r>
-      <w:r>
-        <w:rPr>
-          <w:rFonts w:asciiTheme="minorHAnsi" w:hAnsiTheme="minorHAnsi" w:cstheme="minorHAnsi"/>
-          <w:szCs w:val="24"/>
-        </w:rPr>
-        <w:t>s</w:t>
-      </w:r>
-      <w:r>
-        <w:rPr>
-          <w:rFonts w:asciiTheme="minorHAnsi" w:hAnsiTheme="minorHAnsi" w:cstheme="minorHAnsi"/>
-          <w:szCs w:val="24"/>
-        </w:rPr>
-        <w:t>:</w:t>
+        <w:t>Add Ages:</w:t>
       </w:r>
     </w:p>
     <w:p>
@@ -1591,14 +1769,7 @@
           <w:rFonts w:asciiTheme="minorHAnsi" w:hAnsiTheme="minorHAnsi" w:cstheme="minorHAnsi"/>
           <w:szCs w:val="24"/>
         </w:rPr>
-        <w:t>85</w:t>
-      </w:r>
-      <w:r>
-        <w:rPr>
-          <w:rFonts w:asciiTheme="minorHAnsi" w:hAnsiTheme="minorHAnsi" w:cstheme="minorHAnsi"/>
-          <w:szCs w:val="24"/>
-        </w:rPr>
-        <w:t>, 72, 60, 95, 88, 99, 75, 100, 75, 85, 85</w:t>
+        <w:t>12, 11, 13, 12, 14, 12, 11, 13, 13, 15, 11</w:t>
       </w:r>
     </w:p>
     <w:p>
@@ -1619,7 +1790,21 @@
           <w:rFonts w:asciiTheme="minorHAnsi" w:hAnsiTheme="minorHAnsi" w:cstheme="minorHAnsi"/>
           <w:szCs w:val="24"/>
         </w:rPr>
-        <w:t>Add Class:</w:t>
+        <w:t>Add Grade</w:t>
+      </w:r>
+      <w:r>
+        <w:rPr>
+          <w:rFonts w:asciiTheme="minorHAnsi" w:hAnsiTheme="minorHAnsi" w:cstheme="minorHAnsi"/>
+          <w:szCs w:val="24"/>
+        </w:rPr>
+        <w:t>s</w:t>
+      </w:r>
+      <w:r>
+        <w:rPr>
+          <w:rFonts w:asciiTheme="minorHAnsi" w:hAnsiTheme="minorHAnsi" w:cstheme="minorHAnsi"/>
+          <w:szCs w:val="24"/>
+        </w:rPr>
+        <w:t>:</w:t>
       </w:r>
     </w:p>
     <w:p>
@@ -1640,6 +1825,55 @@
           <w:rFonts w:asciiTheme="minorHAnsi" w:hAnsiTheme="minorHAnsi" w:cstheme="minorHAnsi"/>
           <w:szCs w:val="24"/>
         </w:rPr>
+        <w:t>85</w:t>
+      </w:r>
+      <w:r>
+        <w:rPr>
+          <w:rFonts w:asciiTheme="minorHAnsi" w:hAnsiTheme="minorHAnsi" w:cstheme="minorHAnsi"/>
+          <w:szCs w:val="24"/>
+        </w:rPr>
+        <w:t>, 72, 60, 95, 88, 99, 75, 100, 75, 85, 85</w:t>
+      </w:r>
+    </w:p>
+    <w:p>
+      <w:pPr>
+        <w:pStyle w:val="ListParagraph"/>
+        <w:numPr>
+          <w:ilvl w:val="0"/>
+          <w:numId w:val="1"/>
+        </w:numPr>
+        <w:jc w:val="left"/>
+        <w:rPr>
+          <w:rFonts w:asciiTheme="minorHAnsi" w:hAnsiTheme="minorHAnsi" w:cstheme="minorHAnsi"/>
+          <w:szCs w:val="24"/>
+        </w:rPr>
+      </w:pPr>
+      <w:r>
+        <w:rPr>
+          <w:rFonts w:asciiTheme="minorHAnsi" w:hAnsiTheme="minorHAnsi" w:cstheme="minorHAnsi"/>
+          <w:szCs w:val="24"/>
+        </w:rPr>
+        <w:t>Add Class:</w:t>
+      </w:r>
+    </w:p>
+    <w:p>
+      <w:pPr>
+        <w:pStyle w:val="ListParagraph"/>
+        <w:numPr>
+          <w:ilvl w:val="1"/>
+          <w:numId w:val="1"/>
+        </w:numPr>
+        <w:jc w:val="left"/>
+        <w:rPr>
+          <w:rFonts w:asciiTheme="minorHAnsi" w:hAnsiTheme="minorHAnsi" w:cstheme="minorHAnsi"/>
+          <w:szCs w:val="24"/>
+        </w:rPr>
+      </w:pPr>
+      <w:r>
+        <w:rPr>
+          <w:rFonts w:asciiTheme="minorHAnsi" w:hAnsiTheme="minorHAnsi" w:cstheme="minorHAnsi"/>
+          <w:szCs w:val="24"/>
+        </w:rPr>
         <w:t>Social Studies</w:t>
       </w:r>
     </w:p>
@@ -1661,7 +1895,21 @@
           <w:rFonts w:asciiTheme="minorHAnsi" w:hAnsiTheme="minorHAnsi" w:cstheme="minorHAnsi"/>
           <w:szCs w:val="24"/>
         </w:rPr>
-        <w:t xml:space="preserve">Add title: </w:t>
+        <w:t>Add title</w:t>
+      </w:r>
+      <w:r>
+        <w:rPr>
+          <w:rFonts w:asciiTheme="minorHAnsi" w:hAnsiTheme="minorHAnsi" w:cstheme="minorHAnsi"/>
+          <w:szCs w:val="24"/>
+        </w:rPr>
+        <w:t xml:space="preserve"> at the top</w:t>
+      </w:r>
+      <w:r>
+        <w:rPr>
+          <w:rFonts w:asciiTheme="minorHAnsi" w:hAnsiTheme="minorHAnsi" w:cstheme="minorHAnsi"/>
+          <w:szCs w:val="24"/>
+        </w:rPr>
+        <w:t xml:space="preserve">: </w:t>
       </w:r>
       <w:r>
         <w:rPr>
@@ -1689,6 +1937,7 @@
           <w:rFonts w:asciiTheme="minorHAnsi" w:hAnsiTheme="minorHAnsi" w:cstheme="minorHAnsi"/>
           <w:szCs w:val="24"/>
         </w:rPr>
+        <w:lastRenderedPageBreak/>
         <w:t>Calculate the MIN</w:t>
       </w:r>
     </w:p>
@@ -1815,7 +2064,6 @@
           <w:rFonts w:asciiTheme="minorHAnsi" w:hAnsiTheme="minorHAnsi" w:cstheme="minorHAnsi"/>
           <w:szCs w:val="24"/>
         </w:rPr>
-        <w:lastRenderedPageBreak/>
         <w:t>Customize and Format to your choosing</w:t>
       </w:r>
     </w:p>
@@ -1864,16 +2112,7 @@
           <w:sz w:val="28"/>
           <w:szCs w:val="28"/>
         </w:rPr>
-        <w:t xml:space="preserve">2: </w:t>
-      </w:r>
-      <w:r>
-        <w:rPr>
-          <w:b/>
-          <w:bCs/>
-          <w:sz w:val="28"/>
-          <w:szCs w:val="28"/>
-        </w:rPr>
-        <w:t>Credit Card</w:t>
+        <w:t>2: Credit Card</w:t>
       </w:r>
     </w:p>
     <w:p>
@@ -1945,7 +2184,28 @@
           <w:rFonts w:asciiTheme="minorHAnsi" w:hAnsiTheme="minorHAnsi" w:cstheme="minorHAnsi"/>
           <w:szCs w:val="24"/>
         </w:rPr>
-        <w:t xml:space="preserve">Add the Columns: Credit Card, Balance, Interest Rate, Months, Interest Paid, </w:t>
+        <w:t xml:space="preserve">Add the Columns: </w:t>
+      </w:r>
+    </w:p>
+    <w:p>
+      <w:pPr>
+        <w:pStyle w:val="ListParagraph"/>
+        <w:numPr>
+          <w:ilvl w:val="1"/>
+          <w:numId w:val="2"/>
+        </w:numPr>
+        <w:jc w:val="left"/>
+        <w:rPr>
+          <w:rFonts w:asciiTheme="minorHAnsi" w:hAnsiTheme="minorHAnsi" w:cstheme="minorHAnsi"/>
+          <w:szCs w:val="24"/>
+        </w:rPr>
+      </w:pPr>
+      <w:r>
+        <w:rPr>
+          <w:rFonts w:asciiTheme="minorHAnsi" w:hAnsiTheme="minorHAnsi" w:cstheme="minorHAnsi"/>
+          <w:szCs w:val="24"/>
+        </w:rPr>
+        <w:t xml:space="preserve">Credit Card, Balance, Interest Rate, Months, Interest Paid, </w:t>
       </w:r>
       <w:r>
         <w:rPr>
@@ -1980,7 +2240,28 @@
           <w:rFonts w:asciiTheme="minorHAnsi" w:hAnsiTheme="minorHAnsi" w:cstheme="minorHAnsi"/>
           <w:szCs w:val="24"/>
         </w:rPr>
-        <w:t xml:space="preserve">Add Rows: Discover, Capital One, </w:t>
+        <w:t xml:space="preserve">Add Rows: </w:t>
+      </w:r>
+    </w:p>
+    <w:p>
+      <w:pPr>
+        <w:pStyle w:val="ListParagraph"/>
+        <w:numPr>
+          <w:ilvl w:val="1"/>
+          <w:numId w:val="2"/>
+        </w:numPr>
+        <w:jc w:val="left"/>
+        <w:rPr>
+          <w:rFonts w:asciiTheme="minorHAnsi" w:hAnsiTheme="minorHAnsi" w:cstheme="minorHAnsi"/>
+          <w:szCs w:val="24"/>
+        </w:rPr>
+      </w:pPr>
+      <w:r>
+        <w:rPr>
+          <w:rFonts w:asciiTheme="minorHAnsi" w:hAnsiTheme="minorHAnsi" w:cstheme="minorHAnsi"/>
+          <w:szCs w:val="24"/>
+        </w:rPr>
+        <w:t xml:space="preserve">Discover, Capital One, </w:t>
       </w:r>
       <w:r>
         <w:rPr>
@@ -2015,14 +2296,14 @@
           <w:rFonts w:asciiTheme="minorHAnsi" w:hAnsiTheme="minorHAnsi" w:cstheme="minorHAnsi"/>
           <w:szCs w:val="24"/>
         </w:rPr>
-        <w:t>Add Balances: 2000, 450, 975, 1500, 780</w:t>
-      </w:r>
-    </w:p>
-    <w:p>
-      <w:pPr>
-        <w:pStyle w:val="ListParagraph"/>
-        <w:numPr>
-          <w:ilvl w:val="0"/>
+        <w:t xml:space="preserve">Add Balances: </w:t>
+      </w:r>
+    </w:p>
+    <w:p>
+      <w:pPr>
+        <w:pStyle w:val="ListParagraph"/>
+        <w:numPr>
+          <w:ilvl w:val="1"/>
           <w:numId w:val="2"/>
         </w:numPr>
         <w:jc w:val="left"/>
@@ -2036,7 +2317,7 @@
           <w:rFonts w:asciiTheme="minorHAnsi" w:hAnsiTheme="minorHAnsi" w:cstheme="minorHAnsi"/>
           <w:szCs w:val="24"/>
         </w:rPr>
-        <w:t>Add Interest Rate: 21, 25, 27, 15, 25</w:t>
+        <w:t>2000, 450, 975, 1500, 780</w:t>
       </w:r>
     </w:p>
     <w:p>
@@ -2057,6 +2338,48 @@
           <w:rFonts w:asciiTheme="minorHAnsi" w:hAnsiTheme="minorHAnsi" w:cstheme="minorHAnsi"/>
           <w:szCs w:val="24"/>
         </w:rPr>
+        <w:t xml:space="preserve">Add Interest Rate: </w:t>
+      </w:r>
+    </w:p>
+    <w:p>
+      <w:pPr>
+        <w:pStyle w:val="ListParagraph"/>
+        <w:numPr>
+          <w:ilvl w:val="1"/>
+          <w:numId w:val="2"/>
+        </w:numPr>
+        <w:jc w:val="left"/>
+        <w:rPr>
+          <w:rFonts w:asciiTheme="minorHAnsi" w:hAnsiTheme="minorHAnsi" w:cstheme="minorHAnsi"/>
+          <w:szCs w:val="24"/>
+        </w:rPr>
+      </w:pPr>
+      <w:r>
+        <w:rPr>
+          <w:rFonts w:asciiTheme="minorHAnsi" w:hAnsiTheme="minorHAnsi" w:cstheme="minorHAnsi"/>
+          <w:szCs w:val="24"/>
+        </w:rPr>
+        <w:t>21, 25, 27, 15, 25</w:t>
+      </w:r>
+    </w:p>
+    <w:p>
+      <w:pPr>
+        <w:pStyle w:val="ListParagraph"/>
+        <w:numPr>
+          <w:ilvl w:val="0"/>
+          <w:numId w:val="2"/>
+        </w:numPr>
+        <w:jc w:val="left"/>
+        <w:rPr>
+          <w:rFonts w:asciiTheme="minorHAnsi" w:hAnsiTheme="minorHAnsi" w:cstheme="minorHAnsi"/>
+          <w:szCs w:val="24"/>
+        </w:rPr>
+      </w:pPr>
+      <w:r>
+        <w:rPr>
+          <w:rFonts w:asciiTheme="minorHAnsi" w:hAnsiTheme="minorHAnsi" w:cstheme="minorHAnsi"/>
+          <w:szCs w:val="24"/>
+        </w:rPr>
         <w:t>Add Months: 3</w:t>
       </w:r>
     </w:p>
@@ -2189,80 +2512,6 @@
           <w:szCs w:val="24"/>
         </w:rPr>
       </w:pPr>
-    </w:p>
-    <w:p>
-      <w:pPr>
-        <w:pStyle w:val="Heading1"/>
-        <w:jc w:val="left"/>
-        <w:rPr>
-          <w:b/>
-          <w:bCs/>
-          <w:sz w:val="28"/>
-          <w:szCs w:val="28"/>
-        </w:rPr>
-      </w:pPr>
-      <w:r>
-        <w:rPr>
-          <w:b/>
-          <w:bCs/>
-          <w:sz w:val="28"/>
-          <w:szCs w:val="28"/>
-        </w:rPr>
-        <w:t xml:space="preserve">Activity </w:t>
-      </w:r>
-      <w:r>
-        <w:rPr>
-          <w:b/>
-          <w:bCs/>
-          <w:sz w:val="28"/>
-          <w:szCs w:val="28"/>
-        </w:rPr>
-        <w:t>3: Pivot Tables</w:t>
-      </w:r>
-    </w:p>
-    <w:p>
-      <w:pPr>
-        <w:pStyle w:val="ListParagraph"/>
-        <w:numPr>
-          <w:ilvl w:val="0"/>
-          <w:numId w:val="3"/>
-        </w:numPr>
-        <w:jc w:val="left"/>
-        <w:rPr>
-          <w:rFonts w:asciiTheme="minorHAnsi" w:hAnsiTheme="minorHAnsi" w:cstheme="minorHAnsi"/>
-          <w:szCs w:val="24"/>
-        </w:rPr>
-      </w:pPr>
-      <w:r>
-        <w:rPr>
-          <w:rFonts w:asciiTheme="minorHAnsi" w:hAnsiTheme="minorHAnsi" w:cstheme="minorHAnsi"/>
-          <w:szCs w:val="24"/>
-        </w:rPr>
-        <w:t xml:space="preserve">Open up the </w:t>
-      </w:r>
-      <w:proofErr w:type="spellStart"/>
-      <w:r>
-        <w:rPr>
-          <w:rFonts w:asciiTheme="minorHAnsi" w:hAnsiTheme="minorHAnsi" w:cstheme="minorHAnsi"/>
-          <w:szCs w:val="24"/>
-        </w:rPr>
-        <w:t>pivottableexercise</w:t>
-      </w:r>
-      <w:proofErr w:type="spellEnd"/>
-      <w:r>
-        <w:rPr>
-          <w:rFonts w:asciiTheme="minorHAnsi" w:hAnsiTheme="minorHAnsi" w:cstheme="minorHAnsi"/>
-          <w:szCs w:val="24"/>
-        </w:rPr>
-        <w:t xml:space="preserve"> </w:t>
-      </w:r>
-      <w:r>
-        <w:rPr>
-          <w:rFonts w:asciiTheme="minorHAnsi" w:hAnsiTheme="minorHAnsi" w:cstheme="minorHAnsi"/>
-          <w:szCs w:val="24"/>
-        </w:rPr>
-        <w:t>excel file</w:t>
-      </w:r>
     </w:p>
     <w:sectPr>
       <w:pgSz w:w="12240" w:h="15840"/>
@@ -2503,6 +2752,101 @@
     </w:lvl>
   </w:abstractNum>
   <w:abstractNum w:abstractNumId="2" w15:restartNumberingAfterBreak="0">
+    <w:nsid w:val="189842C3"/>
+    <w:multiLevelType w:val="hybridMultilevel"/>
+    <w:tmpl w:val="B23AEFC8"/>
+    <w:lvl w:ilvl="0" w:tplc="04090001">
+      <w:start w:val="1"/>
+      <w:numFmt w:val="bullet"/>
+      <w:lvlText w:val=""/>
+      <w:lvlJc w:val="left"/>
+      <w:pPr>
+        <w:ind w:left="2520" w:hanging="360"/>
+      </w:pPr>
+      <w:rPr>
+        <w:rFonts w:ascii="Symbol" w:hAnsi="Symbol" w:hint="default"/>
+      </w:rPr>
+    </w:lvl>
+    <w:lvl w:ilvl="1" w:tplc="FFFFFFFF">
+      <w:start w:val="1"/>
+      <w:numFmt w:val="bullet"/>
+      <w:lvlText w:val=""/>
+      <w:lvlJc w:val="left"/>
+      <w:pPr>
+        <w:ind w:left="2520" w:hanging="360"/>
+      </w:pPr>
+      <w:rPr>
+        <w:rFonts w:ascii="Symbol" w:hAnsi="Symbol" w:hint="default"/>
+      </w:rPr>
+    </w:lvl>
+    <w:lvl w:ilvl="2" w:tplc="FFFFFFFF">
+      <w:start w:val="1"/>
+      <w:numFmt w:val="bullet"/>
+      <w:lvlText w:val=""/>
+      <w:lvlJc w:val="left"/>
+      <w:pPr>
+        <w:ind w:left="4140" w:hanging="360"/>
+      </w:pPr>
+      <w:rPr>
+        <w:rFonts w:ascii="Symbol" w:hAnsi="Symbol" w:hint="default"/>
+      </w:rPr>
+    </w:lvl>
+    <w:lvl w:ilvl="3" w:tplc="FFFFFFFF">
+      <w:start w:val="1"/>
+      <w:numFmt w:val="decimal"/>
+      <w:lvlText w:val="%4."/>
+      <w:lvlJc w:val="left"/>
+      <w:pPr>
+        <w:ind w:left="4680" w:hanging="360"/>
+      </w:pPr>
+    </w:lvl>
+    <w:lvl w:ilvl="4" w:tplc="FFFFFFFF">
+      <w:start w:val="1"/>
+      <w:numFmt w:val="lowerLetter"/>
+      <w:lvlText w:val="%5."/>
+      <w:lvlJc w:val="left"/>
+      <w:pPr>
+        <w:ind w:left="5400" w:hanging="360"/>
+      </w:pPr>
+    </w:lvl>
+    <w:lvl w:ilvl="5" w:tplc="FFFFFFFF">
+      <w:start w:val="1"/>
+      <w:numFmt w:val="lowerRoman"/>
+      <w:lvlText w:val="%6."/>
+      <w:lvlJc w:val="right"/>
+      <w:pPr>
+        <w:ind w:left="6120" w:hanging="180"/>
+      </w:pPr>
+    </w:lvl>
+    <w:lvl w:ilvl="6" w:tplc="FFFFFFFF">
+      <w:start w:val="1"/>
+      <w:numFmt w:val="decimal"/>
+      <w:lvlText w:val="%7."/>
+      <w:lvlJc w:val="left"/>
+      <w:pPr>
+        <w:ind w:left="6840" w:hanging="360"/>
+      </w:pPr>
+    </w:lvl>
+    <w:lvl w:ilvl="7" w:tplc="FFFFFFFF">
+      <w:start w:val="1"/>
+      <w:numFmt w:val="lowerLetter"/>
+      <w:lvlText w:val="%8."/>
+      <w:lvlJc w:val="left"/>
+      <w:pPr>
+        <w:ind w:left="7560" w:hanging="360"/>
+      </w:pPr>
+    </w:lvl>
+    <w:lvl w:ilvl="8" w:tplc="FFFFFFFF">
+      <w:start w:val="1"/>
+      <w:numFmt w:val="lowerRoman"/>
+      <w:lvlText w:val="%9."/>
+      <w:lvlJc w:val="right"/>
+      <w:pPr>
+        <w:ind w:left="8280" w:hanging="180"/>
+      </w:pPr>
+    </w:lvl>
+  </w:abstractNum>
+  <w:abstractNum w:abstractNumId="3" w15:restartNumberingAfterBreak="0">
     <w:nsid w:val="1DBC6DEB"/>
     <w:multiLevelType w:val="hybridMultilevel"/>
     <w:tmpl w:val="57CE13D6"/>
@@ -2518,7 +2862,7 @@
         <w:rFonts w:ascii="Symbol" w:hAnsi="Symbol" w:hint="default"/>
       </w:rPr>
     </w:lvl>
-    <w:lvl w:ilvl="1" w:tplc="04090003" w:tentative="1">
+    <w:lvl w:ilvl="1" w:tplc="04090003">
       <w:start w:val="1"/>
       <w:numFmt w:val="bullet"/>
       <w:lvlText w:val="o"/>
@@ -2615,7 +2959,194 @@
       </w:rPr>
     </w:lvl>
   </w:abstractNum>
-  <w:abstractNum w:abstractNumId="3" w15:restartNumberingAfterBreak="0">
+  <w:abstractNum w:abstractNumId="4" w15:restartNumberingAfterBreak="0">
+    <w:nsid w:val="25BB2FCD"/>
+    <w:multiLevelType w:val="hybridMultilevel"/>
+    <w:tmpl w:val="14F416C6"/>
+    <w:lvl w:ilvl="0" w:tplc="FFFFFFFF">
+      <w:start w:val="1"/>
+      <w:numFmt w:val="decimal"/>
+      <w:lvlText w:val="%1."/>
+      <w:lvlJc w:val="left"/>
+      <w:pPr>
+        <w:ind w:left="2520" w:hanging="360"/>
+      </w:pPr>
+    </w:lvl>
+    <w:lvl w:ilvl="1" w:tplc="FFFFFFFF">
+      <w:start w:val="1"/>
+      <w:numFmt w:val="bullet"/>
+      <w:lvlText w:val=""/>
+      <w:lvlJc w:val="left"/>
+      <w:pPr>
+        <w:ind w:left="2520" w:hanging="360"/>
+      </w:pPr>
+      <w:rPr>
+        <w:rFonts w:ascii="Symbol" w:hAnsi="Symbol" w:hint="default"/>
+      </w:rPr>
+    </w:lvl>
+    <w:lvl w:ilvl="2" w:tplc="04090001">
+      <w:start w:val="1"/>
+      <w:numFmt w:val="bullet"/>
+      <w:lvlText w:val=""/>
+      <w:lvlJc w:val="left"/>
+      <w:pPr>
+        <w:ind w:left="2520" w:hanging="360"/>
+      </w:pPr>
+      <w:rPr>
+        <w:rFonts w:ascii="Symbol" w:hAnsi="Symbol" w:hint="default"/>
+      </w:rPr>
+    </w:lvl>
+    <w:lvl w:ilvl="3" w:tplc="FFFFFFFF">
+      <w:start w:val="1"/>
+      <w:numFmt w:val="decimal"/>
+      <w:lvlText w:val="%4."/>
+      <w:lvlJc w:val="left"/>
+      <w:pPr>
+        <w:ind w:left="4680" w:hanging="360"/>
+      </w:pPr>
+    </w:lvl>
+    <w:lvl w:ilvl="4" w:tplc="FFFFFFFF">
+      <w:start w:val="1"/>
+      <w:numFmt w:val="lowerLetter"/>
+      <w:lvlText w:val="%5."/>
+      <w:lvlJc w:val="left"/>
+      <w:pPr>
+        <w:ind w:left="5400" w:hanging="360"/>
+      </w:pPr>
+    </w:lvl>
+    <w:lvl w:ilvl="5" w:tplc="FFFFFFFF">
+      <w:start w:val="1"/>
+      <w:numFmt w:val="lowerRoman"/>
+      <w:lvlText w:val="%6."/>
+      <w:lvlJc w:val="right"/>
+      <w:pPr>
+        <w:ind w:left="6120" w:hanging="180"/>
+      </w:pPr>
+    </w:lvl>
+    <w:lvl w:ilvl="6" w:tplc="FFFFFFFF">
+      <w:start w:val="1"/>
+      <w:numFmt w:val="decimal"/>
+      <w:lvlText w:val="%7."/>
+      <w:lvlJc w:val="left"/>
+      <w:pPr>
+        <w:ind w:left="6840" w:hanging="360"/>
+      </w:pPr>
+    </w:lvl>
+    <w:lvl w:ilvl="7" w:tplc="FFFFFFFF">
+      <w:start w:val="1"/>
+      <w:numFmt w:val="lowerLetter"/>
+      <w:lvlText w:val="%8."/>
+      <w:lvlJc w:val="left"/>
+      <w:pPr>
+        <w:ind w:left="7560" w:hanging="360"/>
+      </w:pPr>
+    </w:lvl>
+    <w:lvl w:ilvl="8" w:tplc="FFFFFFFF">
+      <w:start w:val="1"/>
+      <w:numFmt w:val="lowerRoman"/>
+      <w:lvlText w:val="%9."/>
+      <w:lvlJc w:val="right"/>
+      <w:pPr>
+        <w:ind w:left="8280" w:hanging="180"/>
+      </w:pPr>
+    </w:lvl>
+  </w:abstractNum>
+  <w:abstractNum w:abstractNumId="5" w15:restartNumberingAfterBreak="0">
+    <w:nsid w:val="2B53380C"/>
+    <w:multiLevelType w:val="hybridMultilevel"/>
+    <w:tmpl w:val="50F89826"/>
+    <w:lvl w:ilvl="0" w:tplc="04090001">
+      <w:start w:val="1"/>
+      <w:numFmt w:val="bullet"/>
+      <w:lvlText w:val=""/>
+      <w:lvlJc w:val="left"/>
+      <w:pPr>
+        <w:ind w:left="2520" w:hanging="360"/>
+      </w:pPr>
+      <w:rPr>
+        <w:rFonts w:ascii="Symbol" w:hAnsi="Symbol" w:hint="default"/>
+      </w:rPr>
+    </w:lvl>
+    <w:lvl w:ilvl="1" w:tplc="FFFFFFFF">
+      <w:start w:val="1"/>
+      <w:numFmt w:val="bullet"/>
+      <w:lvlText w:val=""/>
+      <w:lvlJc w:val="left"/>
+      <w:pPr>
+        <w:ind w:left="2520" w:hanging="360"/>
+      </w:pPr>
+      <w:rPr>
+        <w:rFonts w:ascii="Symbol" w:hAnsi="Symbol" w:hint="default"/>
+      </w:rPr>
+    </w:lvl>
+    <w:lvl w:ilvl="2" w:tplc="FFFFFFFF">
+      <w:start w:val="1"/>
+      <w:numFmt w:val="bullet"/>
+      <w:lvlText w:val=""/>
+      <w:lvlJc w:val="left"/>
+      <w:pPr>
+        <w:ind w:left="2520" w:hanging="360"/>
+      </w:pPr>
+      <w:rPr>
+        <w:rFonts w:ascii="Symbol" w:hAnsi="Symbol" w:hint="default"/>
+      </w:rPr>
+    </w:lvl>
+    <w:lvl w:ilvl="3" w:tplc="FFFFFFFF">
+      <w:start w:val="1"/>
+      <w:numFmt w:val="decimal"/>
+      <w:lvlText w:val="%4."/>
+      <w:lvlJc w:val="left"/>
+      <w:pPr>
+        <w:ind w:left="4680" w:hanging="360"/>
+      </w:pPr>
+    </w:lvl>
+    <w:lvl w:ilvl="4" w:tplc="FFFFFFFF">
+      <w:start w:val="1"/>
+      <w:numFmt w:val="lowerLetter"/>
+      <w:lvlText w:val="%5."/>
+      <w:lvlJc w:val="left"/>
+      <w:pPr>
+        <w:ind w:left="5400" w:hanging="360"/>
+      </w:pPr>
+    </w:lvl>
+    <w:lvl w:ilvl="5" w:tplc="FFFFFFFF">
+      <w:start w:val="1"/>
+      <w:numFmt w:val="lowerRoman"/>
+      <w:lvlText w:val="%6."/>
+      <w:lvlJc w:val="right"/>
+      <w:pPr>
+        <w:ind w:left="6120" w:hanging="180"/>
+      </w:pPr>
+    </w:lvl>
+    <w:lvl w:ilvl="6" w:tplc="FFFFFFFF">
+      <w:start w:val="1"/>
+      <w:numFmt w:val="decimal"/>
+      <w:lvlText w:val="%7."/>
+      <w:lvlJc w:val="left"/>
+      <w:pPr>
+        <w:ind w:left="6840" w:hanging="360"/>
+      </w:pPr>
+    </w:lvl>
+    <w:lvl w:ilvl="7" w:tplc="FFFFFFFF">
+      <w:start w:val="1"/>
+      <w:numFmt w:val="lowerLetter"/>
+      <w:lvlText w:val="%8."/>
+      <w:lvlJc w:val="left"/>
+      <w:pPr>
+        <w:ind w:left="7560" w:hanging="360"/>
+      </w:pPr>
+    </w:lvl>
+    <w:lvl w:ilvl="8" w:tplc="FFFFFFFF">
+      <w:start w:val="1"/>
+      <w:numFmt w:val="lowerRoman"/>
+      <w:lvlText w:val="%9."/>
+      <w:lvlJc w:val="right"/>
+      <w:pPr>
+        <w:ind w:left="8280" w:hanging="180"/>
+      </w:pPr>
+    </w:lvl>
+  </w:abstractNum>
+  <w:abstractNum w:abstractNumId="6" w15:restartNumberingAfterBreak="0">
     <w:nsid w:val="34E44E38"/>
     <w:multiLevelType w:val="hybridMultilevel"/>
     <w:tmpl w:val="3502F322"/>
@@ -2728,7 +3259,7 @@
       </w:rPr>
     </w:lvl>
   </w:abstractNum>
-  <w:abstractNum w:abstractNumId="4" w15:restartNumberingAfterBreak="0">
+  <w:abstractNum w:abstractNumId="7" w15:restartNumberingAfterBreak="0">
     <w:nsid w:val="3A2F63D0"/>
     <w:multiLevelType w:val="hybridMultilevel"/>
     <w:tmpl w:val="310E607A"/>
@@ -2841,7 +3372,99 @@
       </w:rPr>
     </w:lvl>
   </w:abstractNum>
-  <w:abstractNum w:abstractNumId="5" w15:restartNumberingAfterBreak="0">
+  <w:abstractNum w:abstractNumId="8" w15:restartNumberingAfterBreak="0">
+    <w:nsid w:val="3E5F00BC"/>
+    <w:multiLevelType w:val="hybridMultilevel"/>
+    <w:tmpl w:val="D5B0507A"/>
+    <w:lvl w:ilvl="0" w:tplc="FFFFFFFF">
+      <w:start w:val="1"/>
+      <w:numFmt w:val="decimal"/>
+      <w:lvlText w:val="%1."/>
+      <w:lvlJc w:val="left"/>
+      <w:pPr>
+        <w:ind w:left="2520" w:hanging="360"/>
+      </w:pPr>
+    </w:lvl>
+    <w:lvl w:ilvl="1" w:tplc="FFFFFFFF">
+      <w:start w:val="1"/>
+      <w:numFmt w:val="bullet"/>
+      <w:lvlText w:val=""/>
+      <w:lvlJc w:val="left"/>
+      <w:pPr>
+        <w:ind w:left="2520" w:hanging="360"/>
+      </w:pPr>
+      <w:rPr>
+        <w:rFonts w:ascii="Symbol" w:hAnsi="Symbol" w:hint="default"/>
+      </w:rPr>
+    </w:lvl>
+    <w:lvl w:ilvl="2" w:tplc="04090001">
+      <w:start w:val="1"/>
+      <w:numFmt w:val="bullet"/>
+      <w:lvlText w:val=""/>
+      <w:lvlJc w:val="left"/>
+      <w:pPr>
+        <w:ind w:left="4140" w:hanging="360"/>
+      </w:pPr>
+      <w:rPr>
+        <w:rFonts w:ascii="Symbol" w:hAnsi="Symbol" w:hint="default"/>
+      </w:rPr>
+    </w:lvl>
+    <w:lvl w:ilvl="3" w:tplc="FFFFFFFF">
+      <w:start w:val="1"/>
+      <w:numFmt w:val="decimal"/>
+      <w:lvlText w:val="%4."/>
+      <w:lvlJc w:val="left"/>
+      <w:pPr>
+        <w:ind w:left="4680" w:hanging="360"/>
+      </w:pPr>
+    </w:lvl>
+    <w:lvl w:ilvl="4" w:tplc="FFFFFFFF">
+      <w:start w:val="1"/>
+      <w:numFmt w:val="lowerLetter"/>
+      <w:lvlText w:val="%5."/>
+      <w:lvlJc w:val="left"/>
+      <w:pPr>
+        <w:ind w:left="5400" w:hanging="360"/>
+      </w:pPr>
+    </w:lvl>
+    <w:lvl w:ilvl="5" w:tplc="FFFFFFFF">
+      <w:start w:val="1"/>
+      <w:numFmt w:val="lowerRoman"/>
+      <w:lvlText w:val="%6."/>
+      <w:lvlJc w:val="right"/>
+      <w:pPr>
+        <w:ind w:left="6120" w:hanging="180"/>
+      </w:pPr>
+    </w:lvl>
+    <w:lvl w:ilvl="6" w:tplc="FFFFFFFF">
+      <w:start w:val="1"/>
+      <w:numFmt w:val="decimal"/>
+      <w:lvlText w:val="%7."/>
+      <w:lvlJc w:val="left"/>
+      <w:pPr>
+        <w:ind w:left="6840" w:hanging="360"/>
+      </w:pPr>
+    </w:lvl>
+    <w:lvl w:ilvl="7" w:tplc="FFFFFFFF">
+      <w:start w:val="1"/>
+      <w:numFmt w:val="lowerLetter"/>
+      <w:lvlText w:val="%8."/>
+      <w:lvlJc w:val="left"/>
+      <w:pPr>
+        <w:ind w:left="7560" w:hanging="360"/>
+      </w:pPr>
+    </w:lvl>
+    <w:lvl w:ilvl="8" w:tplc="FFFFFFFF">
+      <w:start w:val="1"/>
+      <w:numFmt w:val="lowerRoman"/>
+      <w:lvlText w:val="%9."/>
+      <w:lvlJc w:val="right"/>
+      <w:pPr>
+        <w:ind w:left="8280" w:hanging="180"/>
+      </w:pPr>
+    </w:lvl>
+  </w:abstractNum>
+  <w:abstractNum w:abstractNumId="9" w15:restartNumberingAfterBreak="0">
     <w:nsid w:val="60044137"/>
     <w:multiLevelType w:val="hybridMultilevel"/>
     <w:tmpl w:val="59A6A742"/>
@@ -2954,10 +3577,10 @@
       </w:rPr>
     </w:lvl>
   </w:abstractNum>
-  <w:abstractNum w:abstractNumId="6" w15:restartNumberingAfterBreak="0">
+  <w:abstractNum w:abstractNumId="10" w15:restartNumberingAfterBreak="0">
     <w:nsid w:val="6E335D91"/>
     <w:multiLevelType w:val="hybridMultilevel"/>
-    <w:tmpl w:val="98FA3E54"/>
+    <w:tmpl w:val="8E72203C"/>
     <w:lvl w:ilvl="0" w:tplc="0409000F">
       <w:start w:val="1"/>
       <w:numFmt w:val="decimal"/>
@@ -2967,14 +3590,17 @@
         <w:ind w:left="720" w:hanging="360"/>
       </w:pPr>
     </w:lvl>
-    <w:lvl w:ilvl="1" w:tplc="04090019">
-      <w:start w:val="1"/>
-      <w:numFmt w:val="lowerLetter"/>
-      <w:lvlText w:val="%2."/>
-      <w:lvlJc w:val="left"/>
-      <w:pPr>
-        <w:ind w:left="1440" w:hanging="360"/>
-      </w:pPr>
+    <w:lvl w:ilvl="1" w:tplc="04090001">
+      <w:start w:val="1"/>
+      <w:numFmt w:val="bullet"/>
+      <w:lvlText w:val=""/>
+      <w:lvlJc w:val="left"/>
+      <w:pPr>
+        <w:ind w:left="720" w:hanging="360"/>
+      </w:pPr>
+      <w:rPr>
+        <w:rFonts w:ascii="Symbol" w:hAnsi="Symbol" w:hint="default"/>
+      </w:rPr>
     </w:lvl>
     <w:lvl w:ilvl="2" w:tplc="0409001B">
       <w:start w:val="1"/>
@@ -3041,79 +3667,40 @@
     </w:lvl>
   </w:abstractNum>
   <w:num w:numId="1" w16cid:durableId="1980188721">
+    <w:abstractNumId w:val="6"/>
+  </w:num>
+  <w:num w:numId="2" w16cid:durableId="657345104">
     <w:abstractNumId w:val="3"/>
   </w:num>
-  <w:num w:numId="2" w16cid:durableId="657345104">
-    <w:abstractNumId w:val="2"/>
-  </w:num>
   <w:num w:numId="3" w16cid:durableId="898831590">
-    <w:abstractNumId w:val="5"/>
+    <w:abstractNumId w:val="9"/>
   </w:num>
   <w:num w:numId="4" w16cid:durableId="250432626">
-    <w:abstractNumId w:val="4"/>
-    <w:lvlOverride w:ilvl="0"/>
-    <w:lvlOverride w:ilvl="1"/>
-    <w:lvlOverride w:ilvl="2"/>
-    <w:lvlOverride w:ilvl="3"/>
-    <w:lvlOverride w:ilvl="4"/>
-    <w:lvlOverride w:ilvl="5"/>
-    <w:lvlOverride w:ilvl="6"/>
-    <w:lvlOverride w:ilvl="7"/>
-    <w:lvlOverride w:ilvl="8"/>
+    <w:abstractNumId w:val="7"/>
   </w:num>
   <w:num w:numId="5" w16cid:durableId="1246377939">
-    <w:abstractNumId w:val="6"/>
-    <w:lvlOverride w:ilvl="0">
-      <w:startOverride w:val="1"/>
-    </w:lvlOverride>
-    <w:lvlOverride w:ilvl="1">
-      <w:startOverride w:val="1"/>
-    </w:lvlOverride>
-    <w:lvlOverride w:ilvl="2">
-      <w:startOverride w:val="1"/>
-    </w:lvlOverride>
-    <w:lvlOverride w:ilvl="3">
-      <w:startOverride w:val="1"/>
-    </w:lvlOverride>
-    <w:lvlOverride w:ilvl="4">
-      <w:startOverride w:val="1"/>
-    </w:lvlOverride>
-    <w:lvlOverride w:ilvl="5">
-      <w:startOverride w:val="1"/>
-    </w:lvlOverride>
-    <w:lvlOverride w:ilvl="6">
-      <w:startOverride w:val="1"/>
-    </w:lvlOverride>
-    <w:lvlOverride w:ilvl="7">
-      <w:startOverride w:val="1"/>
-    </w:lvlOverride>
-    <w:lvlOverride w:ilvl="8">
-      <w:startOverride w:val="1"/>
-    </w:lvlOverride>
+    <w:abstractNumId w:val="10"/>
   </w:num>
   <w:num w:numId="6" w16cid:durableId="1719738666">
     <w:abstractNumId w:val="0"/>
-    <w:lvlOverride w:ilvl="0"/>
-    <w:lvlOverride w:ilvl="1"/>
-    <w:lvlOverride w:ilvl="2"/>
-    <w:lvlOverride w:ilvl="3"/>
-    <w:lvlOverride w:ilvl="4"/>
-    <w:lvlOverride w:ilvl="5"/>
-    <w:lvlOverride w:ilvl="6"/>
-    <w:lvlOverride w:ilvl="7"/>
-    <w:lvlOverride w:ilvl="8"/>
   </w:num>
   <w:num w:numId="7" w16cid:durableId="1570380894">
     <w:abstractNumId w:val="1"/>
-    <w:lvlOverride w:ilvl="0"/>
-    <w:lvlOverride w:ilvl="1"/>
-    <w:lvlOverride w:ilvl="2"/>
-    <w:lvlOverride w:ilvl="3"/>
-    <w:lvlOverride w:ilvl="4"/>
-    <w:lvlOverride w:ilvl="5"/>
-    <w:lvlOverride w:ilvl="6"/>
-    <w:lvlOverride w:ilvl="7"/>
-    <w:lvlOverride w:ilvl="8"/>
+  </w:num>
+  <w:num w:numId="8" w16cid:durableId="593585731">
+    <w:abstractNumId w:val="10"/>
+  </w:num>
+  <w:num w:numId="9" w16cid:durableId="1744569443">
+    <w:abstractNumId w:val="8"/>
+  </w:num>
+  <w:num w:numId="10" w16cid:durableId="2021620413">
+    <w:abstractNumId w:val="4"/>
+  </w:num>
+  <w:num w:numId="11" w16cid:durableId="1831090894">
+    <w:abstractNumId w:val="5"/>
+  </w:num>
+  <w:num w:numId="12" w16cid:durableId="1803766557">
+    <w:abstractNumId w:val="2"/>
   </w:num>
 </w:numbering>
 </file>
@@ -3541,6 +4128,7 @@
   <w:style w:type="character" w:default="1" w:styleId="DefaultParagraphFont">
     <w:name w:val="Default Paragraph Font"/>
     <w:uiPriority w:val="1"/>
+    <w:semiHidden/>
     <w:unhideWhenUsed/>
   </w:style>
   <w:style w:type="table" w:default="1" w:styleId="TableNormal">

</xml_diff>